<commit_message>
Redis docker and redis insight configuration
</commit_message>
<xml_diff>
--- a/github docs/How to organize gitgub project.docx
+++ b/github docs/How to organize gitgub project.docx
@@ -239,7 +239,7 @@
     <w:p>
       <w:r>
         <w:pict w14:anchorId="52F0E453">
-          <v:rect id="_x0000_i1079" style="width:0;height:1.5pt" o:hralign="center" o:hrstd="t" o:hr="t" fillcolor="#a0a0a0" stroked="f"/>
+          <v:rect id="_x0000_i1025" style="width:0;height:1.5pt" o:hralign="center" o:hrstd="t" o:hr="t" fillcolor="#a0a0a0" stroked="f"/>
         </w:pict>
       </w:r>
     </w:p>
@@ -344,7 +344,7 @@
     <w:p>
       <w:r>
         <w:pict w14:anchorId="7E741DC3">
-          <v:rect id="_x0000_i1080" style="width:0;height:1.5pt" o:hralign="center" o:hrstd="t" o:hr="t" fillcolor="#a0a0a0" stroked="f"/>
+          <v:rect id="_x0000_i1026" style="width:0;height:1.5pt" o:hralign="center" o:hrstd="t" o:hr="t" fillcolor="#a0a0a0" stroked="f"/>
         </w:pict>
       </w:r>
     </w:p>
@@ -462,7 +462,7 @@
     <w:p>
       <w:r>
         <w:pict w14:anchorId="47A6CB55">
-          <v:rect id="_x0000_i1081" style="width:0;height:1.5pt" o:hralign="center" o:hrstd="t" o:hr="t" fillcolor="#a0a0a0" stroked="f"/>
+          <v:rect id="_x0000_i1027" style="width:0;height:1.5pt" o:hralign="center" o:hrstd="t" o:hr="t" fillcolor="#a0a0a0" stroked="f"/>
         </w:pict>
       </w:r>
     </w:p>
@@ -568,7 +568,7 @@
     <w:p>
       <w:r>
         <w:pict w14:anchorId="64D361B4">
-          <v:rect id="_x0000_i1082" style="width:0;height:1.5pt" o:hralign="center" o:hrstd="t" o:hr="t" fillcolor="#a0a0a0" stroked="f"/>
+          <v:rect id="_x0000_i1028" style="width:0;height:1.5pt" o:hralign="center" o:hrstd="t" o:hr="t" fillcolor="#a0a0a0" stroked="f"/>
         </w:pict>
       </w:r>
     </w:p>
@@ -674,7 +674,7 @@
     <w:p>
       <w:r>
         <w:pict w14:anchorId="1C5830D3">
-          <v:rect id="_x0000_i1083" style="width:0;height:1.5pt" o:hralign="center" o:hrstd="t" o:hr="t" fillcolor="#a0a0a0" stroked="f"/>
+          <v:rect id="_x0000_i1029" style="width:0;height:1.5pt" o:hralign="center" o:hrstd="t" o:hr="t" fillcolor="#a0a0a0" stroked="f"/>
         </w:pict>
       </w:r>
     </w:p>
@@ -766,7 +766,7 @@
     <w:p>
       <w:r>
         <w:pict w14:anchorId="7E55E0D8">
-          <v:rect id="_x0000_i1084" style="width:0;height:1.5pt" o:hralign="center" o:hrstd="t" o:hr="t" fillcolor="#a0a0a0" stroked="f"/>
+          <v:rect id="_x0000_i1030" style="width:0;height:1.5pt" o:hralign="center" o:hrstd="t" o:hr="t" fillcolor="#a0a0a0" stroked="f"/>
         </w:pict>
       </w:r>
     </w:p>
@@ -863,7 +863,7 @@
     <w:p>
       <w:r>
         <w:pict w14:anchorId="3F9FC8A3">
-          <v:rect id="_x0000_i1085" style="width:0;height:1.5pt" o:hralign="center" o:hrstd="t" o:hr="t" fillcolor="#a0a0a0" stroked="f"/>
+          <v:rect id="_x0000_i1031" style="width:0;height:1.5pt" o:hralign="center" o:hrstd="t" o:hr="t" fillcolor="#a0a0a0" stroked="f"/>
         </w:pict>
       </w:r>
     </w:p>
@@ -943,7 +943,7 @@
     <w:p>
       <w:r>
         <w:pict w14:anchorId="6FE0ECF4">
-          <v:rect id="_x0000_i1086" style="width:0;height:1.5pt" o:hralign="center" o:hrstd="t" o:hr="t" fillcolor="#a0a0a0" stroked="f"/>
+          <v:rect id="_x0000_i1032" style="width:0;height:1.5pt" o:hralign="center" o:hrstd="t" o:hr="t" fillcolor="#a0a0a0" stroked="f"/>
         </w:pict>
       </w:r>
     </w:p>
@@ -1041,7 +1041,7 @@
     <w:p>
       <w:r>
         <w:pict w14:anchorId="22EF4162">
-          <v:rect id="_x0000_i1087" style="width:0;height:1.5pt" o:hralign="center" o:hrstd="t" o:hr="t" fillcolor="#a0a0a0" stroked="f"/>
+          <v:rect id="_x0000_i1033" style="width:0;height:1.5pt" o:hralign="center" o:hrstd="t" o:hr="t" fillcolor="#a0a0a0" stroked="f"/>
         </w:pict>
       </w:r>
     </w:p>
@@ -1587,8 +1587,64 @@
     </w:p>
     <w:p/>
     <w:p/>
+    <w:p/>
+    <w:p/>
+    <w:p/>
+    <w:p/>
+    <w:p/>
+    <w:p/>
+    <w:p/>
+    <w:p>
+      <w:r>
+        <w:lastRenderedPageBreak/>
+        <w:t xml:space="preserve">Professional Organization: </w:t>
+      </w:r>
+    </w:p>
+    <w:p>
+      <w:r>
+        <w:rPr>
+          <w:noProof/>
+        </w:rPr>
+        <w:drawing>
+          <wp:inline distT="0" distB="0" distL="0" distR="0" wp14:anchorId="74E0615D" wp14:editId="45F1987A">
+            <wp:extent cx="5943600" cy="7038340"/>
+            <wp:effectExtent l="0" t="0" r="0" b="0"/>
+            <wp:docPr id="1791016887" name="Picture 1"/>
+            <wp:cNvGraphicFramePr>
+              <a:graphicFrameLocks xmlns:a="http://schemas.openxmlformats.org/drawingml/2006/main" noChangeAspect="1"/>
+            </wp:cNvGraphicFramePr>
+            <a:graphic xmlns:a="http://schemas.openxmlformats.org/drawingml/2006/main">
+              <a:graphicData uri="http://schemas.openxmlformats.org/drawingml/2006/picture">
+                <pic:pic xmlns:pic="http://schemas.openxmlformats.org/drawingml/2006/picture">
+                  <pic:nvPicPr>
+                    <pic:cNvPr id="1791016887" name=""/>
+                    <pic:cNvPicPr/>
+                  </pic:nvPicPr>
+                  <pic:blipFill>
+                    <a:blip r:embed="rId10"/>
+                    <a:stretch>
+                      <a:fillRect/>
+                    </a:stretch>
+                  </pic:blipFill>
+                  <pic:spPr>
+                    <a:xfrm>
+                      <a:off x="0" y="0"/>
+                      <a:ext cx="5943600" cy="7038340"/>
+                    </a:xfrm>
+                    <a:prstGeom prst="rect">
+                      <a:avLst/>
+                    </a:prstGeom>
+                  </pic:spPr>
+                </pic:pic>
+              </a:graphicData>
+            </a:graphic>
+          </wp:inline>
+        </w:drawing>
+      </w:r>
+    </w:p>
+    <w:p/>
     <w:sectPr>
-      <w:headerReference w:type="default" r:id="rId10"/>
+      <w:headerReference w:type="default" r:id="rId11"/>
       <w:pgSz w:w="12240" w:h="15840"/>
       <w:pgMar w:top="1440" w:right="1440" w:bottom="1440" w:left="1440" w:header="720" w:footer="720" w:gutter="0"/>
       <w:cols w:space="720"/>
@@ -4095,6 +4151,7 @@
   <w:style w:type="character" w:default="1" w:styleId="DefaultParagraphFont">
     <w:name w:val="Default Paragraph Font"/>
     <w:uiPriority w:val="1"/>
+    <w:semiHidden/>
     <w:unhideWhenUsed/>
   </w:style>
   <w:style w:type="table" w:default="1" w:styleId="TableNormal">

</xml_diff>